<commit_message>
Update _Draft Standards of Practice.docx
</commit_message>
<xml_diff>
--- a/_Draft Standards of Practice.docx
+++ b/_Draft Standards of Practice.docx
@@ -25,7 +25,13 @@
         <w:t xml:space="preserve">To contribute to the safeguarding of property and the enhancement of public welfare, </w:t>
       </w:r>
       <w:r>
-        <w:t>I have</w:t>
+        <w:t>I</w:t>
+      </w:r>
+      <w:r>
+        <w:t>,</w:t>
+      </w:r>
+      <w:r>
+        <w:t xml:space="preserve"> have</w:t>
       </w:r>
       <w:r>
         <w:t xml:space="preserve"> developed this manual for Land Surveyors and those interested in land surveys in California. </w:t>
@@ -138,15 +144,7 @@
     <w:p>
       <w:commentRangeStart w:id="3"/>
       <w:r>
-        <w:t xml:space="preserve">Ethics may be considered the </w:t>
-      </w:r>
-      <w:proofErr w:type="gramStart"/>
-      <w:r>
-        <w:t>often unenforceable</w:t>
-      </w:r>
-      <w:proofErr w:type="gramEnd"/>
-      <w:r>
-        <w:t xml:space="preserve"> duties beyond the law that a professional person owes to the public, fellow professionals, and clients to create and maintain respect and confidence in a profession.  Rules of ethics are only general guides of conduct but must be practiced consistently by each of us to be effective for the group.  The proof of effective ethical conduct comes from the opinions of others and not from self-appraisal. Professional stature cannot be acquired by self-proclamation. A prudent surveyor acknowledges that it would be unethical to:</w:t>
+        <w:t>Ethics may be considered the often unenforceable duties beyond the law that a professional person owes to the public, fellow professionals, and clients to create and maintain respect and confidence in a profession.  Rules of ethics are only general guides of conduct but must be practiced consistently by each of us to be effective for the group.  The proof of effective ethical conduct comes from the opinions of others and not from self-appraisal. Professional stature cannot be acquired by self-proclamation. A prudent surveyor acknowledges that it would be unethical to:</w:t>
       </w:r>
     </w:p>
     <w:p>
@@ -195,15 +193,7 @@
       </w:pPr>
       <w:r>
         <w:lastRenderedPageBreak/>
-        <w:t xml:space="preserve">Accept an appointment with a client to replace another surveyor </w:t>
-      </w:r>
-      <w:proofErr w:type="gramStart"/>
-      <w:r>
-        <w:t>whose just</w:t>
-      </w:r>
-      <w:proofErr w:type="gramEnd"/>
-      <w:r>
-        <w:t xml:space="preserve"> financial claims remain unsettled, unless the previous surveyor fails to press a legal claim within a reasonable time.</w:t>
+        <w:t>Accept an appointment with a client to replace another surveyor whose just financial claims remain unsettled, unless the previous surveyor fails to press a legal claim within a reasonable time.</w:t>
       </w:r>
     </w:p>
     <w:p>
@@ -251,25 +241,7 @@
         </w:numPr>
       </w:pPr>
       <w:r>
-        <w:t xml:space="preserve">Reduce normal fees to underbid the known charges of another surveyor, or undertake any work </w:t>
-      </w:r>
-      <w:proofErr w:type="spellStart"/>
-      <w:proofErr w:type="gramStart"/>
-      <w:r>
-        <w:t>an</w:t>
-      </w:r>
-      <w:proofErr w:type="spellEnd"/>
-      <w:proofErr w:type="gramEnd"/>
-      <w:r>
-        <w:t xml:space="preserve"> a price that will not permit </w:t>
-      </w:r>
-      <w:proofErr w:type="gramStart"/>
-      <w:r>
-        <w:t>a professional</w:t>
-      </w:r>
-      <w:proofErr w:type="gramEnd"/>
-      <w:r>
-        <w:t xml:space="preserve"> performance.</w:t>
+        <w:t>Reduce normal fees to underbid the known charges of another surveyor, or undertake any work an a price that will not permit a professional performance.</w:t>
       </w:r>
     </w:p>
     <w:p>
@@ -564,29 +536,13 @@
         <w:t>minutes.</w:t>
       </w:r>
       <w:r>
-        <w:t xml:space="preserve"> This information should be obtained and </w:t>
-      </w:r>
-      <w:proofErr w:type="gramStart"/>
-      <w:r>
-        <w:t>uses</w:t>
-      </w:r>
-      <w:proofErr w:type="gramEnd"/>
-      <w:r>
-        <w:t xml:space="preserve"> as a basis for a contract for services</w:t>
+        <w:t xml:space="preserve"> This information should be obtained and uses as a basis for a contract for services</w:t>
       </w:r>
       <w:r>
         <w:t xml:space="preserve"> when available</w:t>
       </w:r>
       <w:r>
-        <w:t xml:space="preserve">. When in a </w:t>
-      </w:r>
-      <w:proofErr w:type="gramStart"/>
-      <w:r>
-        <w:t>county</w:t>
-      </w:r>
-      <w:proofErr w:type="gramEnd"/>
-      <w:r>
-        <w:t xml:space="preserve"> or a situation where </w:t>
+        <w:t xml:space="preserve">. When in a county or a situation where </w:t>
       </w:r>
       <w:r>
         <w:t>this information cannot be obtained, statements should be included in the contract</w:t>
@@ -687,44 +643,20 @@
         <w:t>at the time of contract creatio</w:t>
       </w:r>
       <w:r>
-        <w:t xml:space="preserve">n due to their preliminary records research. Where a reasonable surveyor would expect these legal obligations to occur </w:t>
-      </w:r>
-      <w:proofErr w:type="gramStart"/>
-      <w:r>
-        <w:t>during the course of</w:t>
-      </w:r>
-      <w:proofErr w:type="gramEnd"/>
-      <w:r>
-        <w:t xml:space="preserve"> the contract, the surveyor should provide a method of payment and notify the client within the contract of these requirements. </w:t>
-      </w:r>
-    </w:p>
-    <w:p>
-      <w:pPr>
-        <w:pStyle w:val="ListParagraph"/>
-      </w:pPr>
-    </w:p>
-    <w:p>
-      <w:pPr>
-        <w:pStyle w:val="ListParagraph"/>
-      </w:pPr>
-      <w:r>
-        <w:t xml:space="preserve">It is recommended that all contracts include a provision for achieving a surveyor’s legal requirements if they become necessary </w:t>
-      </w:r>
-      <w:proofErr w:type="gramStart"/>
-      <w:r>
-        <w:t>as a result of</w:t>
-      </w:r>
-      <w:proofErr w:type="gramEnd"/>
-      <w:r>
-        <w:t xml:space="preserve"> </w:t>
-      </w:r>
-      <w:proofErr w:type="gramStart"/>
-      <w:r>
-        <w:t>performance</w:t>
-      </w:r>
-      <w:proofErr w:type="gramEnd"/>
-      <w:r>
-        <w:t xml:space="preserve"> of the boundary survey. </w:t>
+        <w:t xml:space="preserve">n due to their preliminary records research. Where a reasonable surveyor would expect these legal obligations to occur during the course of the contract, the surveyor should provide a method of payment and notify the client within the contract of these requirements. </w:t>
+      </w:r>
+    </w:p>
+    <w:p>
+      <w:pPr>
+        <w:pStyle w:val="ListParagraph"/>
+      </w:pPr>
+    </w:p>
+    <w:p>
+      <w:pPr>
+        <w:pStyle w:val="ListParagraph"/>
+      </w:pPr>
+      <w:r>
+        <w:t xml:space="preserve">It is recommended that all contracts include a provision for achieving a surveyor’s legal requirements if they become necessary as a result of performance of the boundary survey. </w:t>
       </w:r>
     </w:p>
     <w:p>
@@ -789,15 +721,7 @@
         <w:pStyle w:val="ListParagraph"/>
       </w:pPr>
       <w:r>
-        <w:t xml:space="preserve">Before beginning professional services for which payment is expected the surveyor and client should reach agreement to fix the scope of the surveyor’s duty, fee basis, and </w:t>
-      </w:r>
-      <w:proofErr w:type="gramStart"/>
-      <w:r>
-        <w:t>time period</w:t>
-      </w:r>
-      <w:proofErr w:type="gramEnd"/>
-      <w:r>
-        <w:t xml:space="preserve"> involved.  For mutual protection, agreement should be documented (e.g. memorandum, services letter confirmation or work ordered, or contract).  The agreement may also establish </w:t>
+        <w:t xml:space="preserve">Before beginning professional services for which payment is expected the surveyor and client should reach agreement to fix the scope of the surveyor’s duty, fee basis, and time period involved.  For mutual protection, agreement should be documented (e.g. memorandum, services letter confirmation or work ordered, or contract).  The agreement may also establish </w:t>
       </w:r>
       <w:r>
         <w:t xml:space="preserve">the </w:t>
@@ -850,15 +774,7 @@
         <w:pStyle w:val="ListParagraph"/>
       </w:pPr>
       <w:r>
-        <w:t xml:space="preserve">Survey monuments that control land boundaries are often located on properties owned by persons or parties other than the client. The recovery and perpetuation of these survey monuments are vital to the successful completion of the survey and provides benefit to the public welfare. Survey monuments must be recovered, observed, measured, restored or established by the surveyor as an essential part of his practice and duty. The surveyor must be sensitive to the concerns of </w:t>
-      </w:r>
-      <w:proofErr w:type="gramStart"/>
-      <w:r>
-        <w:t>land owners</w:t>
-      </w:r>
-      <w:proofErr w:type="gramEnd"/>
-      <w:r>
-        <w:t xml:space="preserve"> when accessing survey monuments and shall provide identification upon request.</w:t>
+        <w:t>Survey monuments that control land boundaries are often located on properties owned by persons or parties other than the client. The recovery and perpetuation of these survey monuments are vital to the successful completion of the survey and provides benefit to the public welfare. Survey monuments must be recovered, observed, measured, restored or established by the surveyor as an essential part of his practice and duty. The surveyor must be sensitive to the concerns of land owners when accessing survey monuments and shall provide identification upon request.</w:t>
       </w:r>
     </w:p>
     <w:p/>
@@ -969,18 +885,10 @@
     </w:p>
     <w:p>
       <w:r>
-        <w:t xml:space="preserve">It is recommended that </w:t>
-      </w:r>
-      <w:proofErr w:type="gramStart"/>
-      <w:r>
-        <w:t>i</w:t>
-      </w:r>
-      <w:r>
-        <w:t>n order to</w:t>
-      </w:r>
-      <w:proofErr w:type="gramEnd"/>
-      <w:r>
-        <w:t xml:space="preserve"> provide a thorough and comprehensive survey, the client should provide the land surveyor with a current </w:t>
+        <w:t>It is recommended that i</w:t>
+      </w:r>
+      <w:r>
+        <w:t xml:space="preserve">n order to provide a thorough and comprehensive survey, the client should provide the land surveyor with a current </w:t>
       </w:r>
       <w:r>
         <w:t xml:space="preserve">Preliminary </w:t>
@@ -1200,15 +1108,7 @@
         </w:numPr>
       </w:pPr>
       <w:r>
-        <w:t xml:space="preserve">Search for other physical monuments set out in the description of the parcel or tract of land being </w:t>
-      </w:r>
-      <w:proofErr w:type="gramStart"/>
-      <w:r>
-        <w:t>surveyed;</w:t>
-      </w:r>
-      <w:proofErr w:type="gramEnd"/>
-      <w:r>
-        <w:t xml:space="preserve"> </w:t>
+        <w:t xml:space="preserve">Search for other physical monuments set out in the description of the parcel or tract of land being surveyed; </w:t>
       </w:r>
     </w:p>
     <w:p>
@@ -1220,15 +1120,7 @@
         </w:numPr>
       </w:pPr>
       <w:r>
-        <w:t xml:space="preserve">Gather, analyze, and document evidence of occupation and physical </w:t>
-      </w:r>
-      <w:proofErr w:type="gramStart"/>
-      <w:r>
-        <w:t>evidence;</w:t>
-      </w:r>
-      <w:proofErr w:type="gramEnd"/>
-      <w:r>
-        <w:t xml:space="preserve"> </w:t>
+        <w:t xml:space="preserve">Gather, analyze, and document evidence of occupation and physical evidence; </w:t>
       </w:r>
     </w:p>
     <w:p>
@@ -1240,15 +1132,7 @@
         </w:numPr>
       </w:pPr>
       <w:r>
-        <w:t xml:space="preserve">Gather, analyze, and document relevant </w:t>
-      </w:r>
-      <w:proofErr w:type="spellStart"/>
-      <w:r>
-        <w:t>parol</w:t>
-      </w:r>
-      <w:proofErr w:type="spellEnd"/>
-      <w:r>
-        <w:t xml:space="preserve"> evidence; and </w:t>
+        <w:t xml:space="preserve">Gather, analyze, and document relevant parol evidence; and </w:t>
       </w:r>
     </w:p>
     <w:p>
@@ -1358,18 +1242,9 @@
           <w:i/>
           <w:iCs/>
         </w:rPr>
-        <w:t>“The fieldwork for this survey was performed by _____________ PLS #____</w:t>
-      </w:r>
-      <w:proofErr w:type="gramStart"/>
-      <w:r>
-        <w:rPr>
-          <w:i/>
-          <w:iCs/>
-        </w:rPr>
-        <w:t xml:space="preserve">_”   </w:t>
+        <w:t xml:space="preserve">“The fieldwork for this survey was performed by _____________ PLS #_____”   </w:t>
       </w:r>
       <w:commentRangeEnd w:id="8"/>
-      <w:proofErr w:type="gramEnd"/>
       <w:r>
         <w:rPr>
           <w:rStyle w:val="CommentReference"/>
@@ -1431,15 +1306,7 @@
         </w:numPr>
       </w:pPr>
       <w:r>
-        <w:t xml:space="preserve">If another standard of measurement is used, it shall be referenced as </w:t>
-      </w:r>
-      <w:proofErr w:type="gramStart"/>
-      <w:r>
-        <w:t>such</w:t>
-      </w:r>
-      <w:proofErr w:type="gramEnd"/>
-      <w:r>
-        <w:t xml:space="preserve"> and the conversion factor shall be noted. (i.e. decimal degrees, radians, chains, rods, poles, perches, local area standards.)  </w:t>
+        <w:t xml:space="preserve">If another standard of measurement is used, it shall be referenced as such and the conversion factor shall be noted. (i.e. decimal degrees, radians, chains, rods, poles, perches, local area standards.)  </w:t>
       </w:r>
     </w:p>
     <w:p>
@@ -3361,15 +3228,7 @@
     <w:p>
       <w:commentRangeStart w:id="10"/>
       <w:r>
-        <w:t xml:space="preserve">The lines and corners on any property survey have uncertainty in location which is the result of (1) availability and condition of reference or controlling monuments, (2) occupation or possession lines as they may differ from record lines, (3) clarity or ambiguity of the record descriptions or plats of the surveyed tracts and its </w:t>
-      </w:r>
-      <w:proofErr w:type="spellStart"/>
-      <w:r>
-        <w:t>adjoiners</w:t>
-      </w:r>
-      <w:proofErr w:type="spellEnd"/>
-      <w:r>
-        <w:t xml:space="preserve"> and (4) positional tolerance.</w:t>
+        <w:t>The lines and corners on any property survey have uncertainty in location which is the result of (1) availability and condition of reference or controlling monuments, (2) occupation or possession lines as they may differ from record lines, (3) clarity or ambiguity of the record descriptions or plats of the surveyed tracts and its adjoiners and (4) positional tolerance.</w:t>
       </w:r>
     </w:p>
     <w:p/>
@@ -3437,15 +3296,7 @@
         </w:numPr>
       </w:pPr>
       <w:r>
-        <w:t xml:space="preserve">Respect junior/senior rights for boundary </w:t>
-      </w:r>
-      <w:proofErr w:type="gramStart"/>
-      <w:r>
-        <w:t>retracement;</w:t>
-      </w:r>
-      <w:proofErr w:type="gramEnd"/>
-      <w:r>
-        <w:t xml:space="preserve"> </w:t>
+        <w:t xml:space="preserve">Respect junior/senior rights for boundary retracement; </w:t>
       </w:r>
     </w:p>
     <w:p>
@@ -3457,15 +3308,7 @@
         </w:numPr>
       </w:pPr>
       <w:r>
-        <w:t xml:space="preserve">Follow the footsteps of the original land </w:t>
-      </w:r>
-      <w:proofErr w:type="gramStart"/>
-      <w:r>
-        <w:t>surveyor;</w:t>
-      </w:r>
-      <w:proofErr w:type="gramEnd"/>
-      <w:r>
-        <w:t xml:space="preserve"> </w:t>
+        <w:t xml:space="preserve">Follow the footsteps of the original land surveyor; </w:t>
       </w:r>
     </w:p>
     <w:p>
@@ -3477,15 +3320,7 @@
         </w:numPr>
       </w:pPr>
       <w:r>
-        <w:t xml:space="preserve">Follow the documented records of the land title affecting the boundaries being </w:t>
-      </w:r>
-      <w:proofErr w:type="gramStart"/>
-      <w:r>
-        <w:t>surveyed;</w:t>
-      </w:r>
-      <w:proofErr w:type="gramEnd"/>
-      <w:r>
-        <w:t xml:space="preserve"> </w:t>
+        <w:t xml:space="preserve">Follow the documented records of the land title affecting the boundaries being surveyed; </w:t>
       </w:r>
     </w:p>
     <w:p>
@@ -3695,13 +3530,8 @@
         </w:numPr>
       </w:pPr>
       <w:r>
-        <w:t xml:space="preserve">communicate the existence and the extent of the circumstance to the </w:t>
-      </w:r>
-      <w:proofErr w:type="gramStart"/>
-      <w:r>
-        <w:t>client;</w:t>
-      </w:r>
-      <w:proofErr w:type="gramEnd"/>
+        <w:t>communicate the existence and the extent of the circumstance to the client;</w:t>
+      </w:r>
     </w:p>
     <w:p>
       <w:pPr>
@@ -3712,13 +3542,8 @@
         </w:numPr>
       </w:pPr>
       <w:r>
-        <w:t xml:space="preserve">identify the nature of the issue, describe the difference in numbers, and if possible, provide an explanation for the </w:t>
-      </w:r>
-      <w:proofErr w:type="gramStart"/>
-      <w:r>
-        <w:t>difference;</w:t>
-      </w:r>
-      <w:proofErr w:type="gramEnd"/>
+        <w:t>identify the nature of the issue, describe the difference in numbers, and if possible, provide an explanation for the difference;</w:t>
+      </w:r>
     </w:p>
     <w:p>
       <w:pPr>
@@ -3729,13 +3554,8 @@
         </w:numPr>
       </w:pPr>
       <w:r>
-        <w:t xml:space="preserve">relate to the client, to the extent it can be anticipated, any possible effect on the use and ownership of the </w:t>
-      </w:r>
-      <w:proofErr w:type="gramStart"/>
-      <w:r>
-        <w:t>property;</w:t>
-      </w:r>
-      <w:proofErr w:type="gramEnd"/>
+        <w:t>relate to the client, to the extent it can be anticipated, any possible effect on the use and ownership of the property;</w:t>
+      </w:r>
     </w:p>
     <w:p>
       <w:pPr>
@@ -3746,13 +3566,8 @@
         </w:numPr>
       </w:pPr>
       <w:r>
-        <w:t xml:space="preserve">apprise the client of foreseeable options and mention the advisability of legal </w:t>
-      </w:r>
-      <w:proofErr w:type="gramStart"/>
-      <w:r>
-        <w:t>counsel;</w:t>
-      </w:r>
-      <w:proofErr w:type="gramEnd"/>
+        <w:t>apprise the client of foreseeable options and mention the advisability of legal counsel;</w:t>
+      </w:r>
     </w:p>
     <w:p>
       <w:pPr>
@@ -3841,13 +3656,8 @@
         </w:numPr>
       </w:pPr>
       <w:r>
-        <w:t xml:space="preserve">their </w:t>
-      </w:r>
-      <w:proofErr w:type="gramStart"/>
-      <w:r>
-        <w:t>availability;</w:t>
-      </w:r>
-      <w:proofErr w:type="gramEnd"/>
+        <w:t>their availability;</w:t>
+      </w:r>
     </w:p>
     <w:p>
       <w:pPr>
@@ -3906,13 +3716,8 @@
           <w:numId w:val="12"/>
         </w:numPr>
       </w:pPr>
-      <w:proofErr w:type="gramStart"/>
-      <w:r>
-        <w:t>if</w:t>
-      </w:r>
-      <w:proofErr w:type="gramEnd"/>
-      <w:r>
-        <w:t xml:space="preserve"> litigation has commenced, coordinate their efforts with the attorney for the client and prepare to serve as an expert witness for the client.</w:t>
+      <w:r>
+        <w:t>if litigation has commenced, coordinate their efforts with the attorney for the client and prepare to serve as an expert witness for the client.</w:t>
       </w:r>
     </w:p>
     <w:p/>
@@ -3990,15 +3795,7 @@
         </w:numPr>
       </w:pPr>
       <w:r>
-        <w:t xml:space="preserve">Not less than one-half (1/2) inch in diameter and eighteen (18) inches in </w:t>
-      </w:r>
-      <w:proofErr w:type="gramStart"/>
-      <w:r>
-        <w:t>length;</w:t>
-      </w:r>
-      <w:proofErr w:type="gramEnd"/>
-      <w:r>
-        <w:t xml:space="preserve"> </w:t>
+        <w:t xml:space="preserve">Not less than one-half (1/2) inch in diameter and eighteen (18) inches in length; </w:t>
       </w:r>
     </w:p>
     <w:p>
@@ -4028,15 +3825,7 @@
         </w:numPr>
       </w:pPr>
       <w:r>
-        <w:t xml:space="preserve">Identified with a cap bearing the license number of the professional land surveyor under whose direct supervision the survey was performed, </w:t>
-      </w:r>
-      <w:proofErr w:type="gramStart"/>
-      <w:r>
-        <w:t>and  which</w:t>
-      </w:r>
-      <w:proofErr w:type="gramEnd"/>
-      <w:r>
-        <w:t xml:space="preserve"> cap does not display any other license number. </w:t>
+        <w:t xml:space="preserve">Identified with a cap bearing the license number of the professional land surveyor under whose direct supervision the survey was performed, and  which cap does not display any other license number. </w:t>
       </w:r>
     </w:p>
     <w:p>
@@ -4066,15 +3855,7 @@
         <w:t>being located</w:t>
       </w:r>
       <w:r>
-        <w:t xml:space="preserve"> with a magnetic locator, and may include P. K. or mag nails </w:t>
-      </w:r>
-      <w:proofErr w:type="gramStart"/>
-      <w:r>
-        <w:t>at  least</w:t>
-      </w:r>
-      <w:proofErr w:type="gramEnd"/>
-      <w:r>
-        <w:t xml:space="preserve"> one 1 1/2 and one-half inches in length; and </w:t>
+        <w:t xml:space="preserve"> with a magnetic locator, and may include P. K. or mag nails at  least one 1 1/2 and one-half inches in length; and </w:t>
       </w:r>
     </w:p>
     <w:p>
@@ -4086,15 +3867,7 @@
         </w:numPr>
       </w:pPr>
       <w:r>
-        <w:t xml:space="preserve">It is identified with the license number of the professional land surveyor under whose direct supervision the survey was </w:t>
-      </w:r>
-      <w:proofErr w:type="gramStart"/>
-      <w:r>
-        <w:t>performed</w:t>
-      </w:r>
-      <w:proofErr w:type="gramEnd"/>
-      <w:r>
-        <w:t xml:space="preserve">, and it </w:t>
+        <w:t xml:space="preserve">It is identified with the license number of the professional land surveyor under whose direct supervision the survey was performed, and it </w:t>
       </w:r>
       <w:r>
         <w:t xml:space="preserve">does not display any other license number. </w:t>
@@ -4115,15 +3888,7 @@
         <w:t xml:space="preserve"> </w:t>
       </w:r>
       <w:r>
-        <w:t xml:space="preserve">subsections (a) and (b) of this subsection and may include railroad spikes, mine spikes, </w:t>
-      </w:r>
-      <w:proofErr w:type="gramStart"/>
-      <w:r>
-        <w:t>cross-cuts</w:t>
-      </w:r>
-      <w:proofErr w:type="gramEnd"/>
-      <w:r>
-        <w:t xml:space="preserve">, chisel cuts, drill holes and curb notches, and shall be referenced to a durable, physical feature. </w:t>
+        <w:t xml:space="preserve">subsections (a) and (b) of this subsection and may include railroad spikes, mine spikes, cross-cuts, chisel cuts, drill holes and curb notches, and shall be referenced to a durable, physical feature. </w:t>
       </w:r>
     </w:p>
     <w:p>
@@ -4238,15 +4003,7 @@
         </w:numPr>
       </w:pPr>
       <w:r>
-        <w:t xml:space="preserve">Be at least ten (10) inches in diameter at breast </w:t>
-      </w:r>
-      <w:proofErr w:type="gramStart"/>
-      <w:r>
-        <w:t>height;</w:t>
-      </w:r>
-      <w:proofErr w:type="gramEnd"/>
-      <w:r>
-        <w:t xml:space="preserve"> </w:t>
+        <w:t xml:space="preserve">Be at least ten (10) inches in diameter at breast height; </w:t>
       </w:r>
     </w:p>
     <w:p>
@@ -4258,15 +4015,7 @@
         </w:numPr>
       </w:pPr>
       <w:r>
-        <w:t xml:space="preserve">Be in sound </w:t>
-      </w:r>
-      <w:proofErr w:type="gramStart"/>
-      <w:r>
-        <w:t>condition;</w:t>
-      </w:r>
-      <w:proofErr w:type="gramEnd"/>
-      <w:r>
-        <w:t xml:space="preserve"> </w:t>
+        <w:t xml:space="preserve">Be in sound condition; </w:t>
       </w:r>
     </w:p>
     <w:p>
@@ -4320,15 +4069,7 @@
         <w:t xml:space="preserve">or suburban </w:t>
       </w:r>
       <w:r>
-        <w:t xml:space="preserve">retracement survey in which a tree is found to be the </w:t>
-      </w:r>
-      <w:proofErr w:type="gramStart"/>
-      <w:r>
-        <w:t>monument  of</w:t>
-      </w:r>
-      <w:proofErr w:type="gramEnd"/>
-      <w:r>
-        <w:t xml:space="preserve"> record, the tree shall be reference-monumented. </w:t>
+        <w:t xml:space="preserve">retracement survey in which a tree is found to be the monument  of record, the tree shall be reference-monumented. </w:t>
       </w:r>
     </w:p>
     <w:p>
@@ -4502,6 +4243,12 @@
     <w:p/>
     <w:p/>
     <w:sectPr>
+      <w:headerReference w:type="even" r:id="rId12"/>
+      <w:headerReference w:type="default" r:id="rId13"/>
+      <w:footerReference w:type="even" r:id="rId14"/>
+      <w:footerReference w:type="default" r:id="rId15"/>
+      <w:headerReference w:type="first" r:id="rId16"/>
+      <w:footerReference w:type="first" r:id="rId17"/>
       <w:pgSz w:w="12240" w:h="15840"/>
       <w:pgMar w:top="1440" w:right="1440" w:bottom="1440" w:left="1440" w:header="720" w:footer="720" w:gutter="0"/>
       <w:cols w:space="720"/>
@@ -4816,6 +4563,36 @@
 </w:endnotes>
 </file>
 
+<file path=word/footer1.xml><?xml version="1.0" encoding="utf-8"?>
+<w:ftr xmlns:wpc="http://schemas.microsoft.com/office/word/2010/wordprocessingCanvas" xmlns:cx="http://schemas.microsoft.com/office/drawing/2014/chartex" xmlns:cx1="http://schemas.microsoft.com/office/drawing/2015/9/8/chartex" xmlns:cx2="http://schemas.microsoft.com/office/drawing/2015/10/21/chartex" xmlns:cx3="http://schemas.microsoft.com/office/drawing/2016/5/9/chartex" xmlns:cx4="http://schemas.microsoft.com/office/drawing/2016/5/10/chartex" xmlns:cx5="http://schemas.microsoft.com/office/drawing/2016/5/11/chartex" xmlns:cx6="http://schemas.microsoft.com/office/drawing/2016/5/12/chartex" xmlns:cx7="http://schemas.microsoft.com/office/drawing/2016/5/13/chartex" xmlns:cx8="http://schemas.microsoft.com/office/drawing/2016/5/14/chartex" xmlns:mc="http://schemas.openxmlformats.org/markup-compatibility/2006" xmlns:aink="http://schemas.microsoft.com/office/drawing/2016/ink" xmlns:am3d="http://schemas.microsoft.com/office/drawing/2017/model3d" xmlns:o="urn:schemas-microsoft-com:office:office" xmlns:oel="http://schemas.microsoft.com/office/2019/extlst" xmlns:r="http://schemas.openxmlformats.org/officeDocument/2006/relationships" xmlns:m="http://schemas.openxmlformats.org/officeDocument/2006/math" xmlns:v="urn:schemas-microsoft-com:vml" xmlns:wp14="http://schemas.microsoft.com/office/word/2010/wordprocessingDrawing" xmlns:wp="http://schemas.openxmlformats.org/drawingml/2006/wordprocessingDrawing" xmlns:w10="urn:schemas-microsoft-com:office:word" xmlns:w="http://schemas.openxmlformats.org/wordprocessingml/2006/main" xmlns:w14="http://schemas.microsoft.com/office/word/2010/wordml" xmlns:w15="http://schemas.microsoft.com/office/word/2012/wordml" xmlns:w16cex="http://schemas.microsoft.com/office/word/2018/wordml/cex" xmlns:w16cid="http://schemas.microsoft.com/office/word/2016/wordml/cid" xmlns:w16="http://schemas.microsoft.com/office/word/2018/wordml" xmlns:w16du="http://schemas.microsoft.com/office/word/2023/wordml/word16du" xmlns:w16sdtdh="http://schemas.microsoft.com/office/word/2020/wordml/sdtdatahash" xmlns:w16se="http://schemas.microsoft.com/office/word/2015/wordml/symex" xmlns:wpg="http://schemas.microsoft.com/office/word/2010/wordprocessingGroup" xmlns:wpi="http://schemas.microsoft.com/office/word/2010/wordprocessingInk" xmlns:wne="http://schemas.microsoft.com/office/word/2006/wordml" xmlns:wps="http://schemas.microsoft.com/office/word/2010/wordprocessingShape" mc:Ignorable="w14 w15 w16se w16cid w16 w16cex w16sdtdh w16du wp14">
+  <w:p>
+    <w:pPr>
+      <w:pStyle w:val="Footer"/>
+    </w:pPr>
+  </w:p>
+</w:ftr>
+</file>
+
+<file path=word/footer2.xml><?xml version="1.0" encoding="utf-8"?>
+<w:ftr xmlns:wpc="http://schemas.microsoft.com/office/word/2010/wordprocessingCanvas" xmlns:cx="http://schemas.microsoft.com/office/drawing/2014/chartex" xmlns:cx1="http://schemas.microsoft.com/office/drawing/2015/9/8/chartex" xmlns:cx2="http://schemas.microsoft.com/office/drawing/2015/10/21/chartex" xmlns:cx3="http://schemas.microsoft.com/office/drawing/2016/5/9/chartex" xmlns:cx4="http://schemas.microsoft.com/office/drawing/2016/5/10/chartex" xmlns:cx5="http://schemas.microsoft.com/office/drawing/2016/5/11/chartex" xmlns:cx6="http://schemas.microsoft.com/office/drawing/2016/5/12/chartex" xmlns:cx7="http://schemas.microsoft.com/office/drawing/2016/5/13/chartex" xmlns:cx8="http://schemas.microsoft.com/office/drawing/2016/5/14/chartex" xmlns:mc="http://schemas.openxmlformats.org/markup-compatibility/2006" xmlns:aink="http://schemas.microsoft.com/office/drawing/2016/ink" xmlns:am3d="http://schemas.microsoft.com/office/drawing/2017/model3d" xmlns:o="urn:schemas-microsoft-com:office:office" xmlns:oel="http://schemas.microsoft.com/office/2019/extlst" xmlns:r="http://schemas.openxmlformats.org/officeDocument/2006/relationships" xmlns:m="http://schemas.openxmlformats.org/officeDocument/2006/math" xmlns:v="urn:schemas-microsoft-com:vml" xmlns:wp14="http://schemas.microsoft.com/office/word/2010/wordprocessingDrawing" xmlns:wp="http://schemas.openxmlformats.org/drawingml/2006/wordprocessingDrawing" xmlns:w10="urn:schemas-microsoft-com:office:word" xmlns:w="http://schemas.openxmlformats.org/wordprocessingml/2006/main" xmlns:w14="http://schemas.microsoft.com/office/word/2010/wordml" xmlns:w15="http://schemas.microsoft.com/office/word/2012/wordml" xmlns:w16cex="http://schemas.microsoft.com/office/word/2018/wordml/cex" xmlns:w16cid="http://schemas.microsoft.com/office/word/2016/wordml/cid" xmlns:w16="http://schemas.microsoft.com/office/word/2018/wordml" xmlns:w16du="http://schemas.microsoft.com/office/word/2023/wordml/word16du" xmlns:w16sdtdh="http://schemas.microsoft.com/office/word/2020/wordml/sdtdatahash" xmlns:w16se="http://schemas.microsoft.com/office/word/2015/wordml/symex" xmlns:wpg="http://schemas.microsoft.com/office/word/2010/wordprocessingGroup" xmlns:wpi="http://schemas.microsoft.com/office/word/2010/wordprocessingInk" xmlns:wne="http://schemas.microsoft.com/office/word/2006/wordml" xmlns:wps="http://schemas.microsoft.com/office/word/2010/wordprocessingShape" mc:Ignorable="w14 w15 w16se w16cid w16 w16cex w16sdtdh w16du wp14">
+  <w:p>
+    <w:pPr>
+      <w:pStyle w:val="Footer"/>
+    </w:pPr>
+  </w:p>
+</w:ftr>
+</file>
+
+<file path=word/footer3.xml><?xml version="1.0" encoding="utf-8"?>
+<w:ftr xmlns:wpc="http://schemas.microsoft.com/office/word/2010/wordprocessingCanvas" xmlns:cx="http://schemas.microsoft.com/office/drawing/2014/chartex" xmlns:cx1="http://schemas.microsoft.com/office/drawing/2015/9/8/chartex" xmlns:cx2="http://schemas.microsoft.com/office/drawing/2015/10/21/chartex" xmlns:cx3="http://schemas.microsoft.com/office/drawing/2016/5/9/chartex" xmlns:cx4="http://schemas.microsoft.com/office/drawing/2016/5/10/chartex" xmlns:cx5="http://schemas.microsoft.com/office/drawing/2016/5/11/chartex" xmlns:cx6="http://schemas.microsoft.com/office/drawing/2016/5/12/chartex" xmlns:cx7="http://schemas.microsoft.com/office/drawing/2016/5/13/chartex" xmlns:cx8="http://schemas.microsoft.com/office/drawing/2016/5/14/chartex" xmlns:mc="http://schemas.openxmlformats.org/markup-compatibility/2006" xmlns:aink="http://schemas.microsoft.com/office/drawing/2016/ink" xmlns:am3d="http://schemas.microsoft.com/office/drawing/2017/model3d" xmlns:o="urn:schemas-microsoft-com:office:office" xmlns:oel="http://schemas.microsoft.com/office/2019/extlst" xmlns:r="http://schemas.openxmlformats.org/officeDocument/2006/relationships" xmlns:m="http://schemas.openxmlformats.org/officeDocument/2006/math" xmlns:v="urn:schemas-microsoft-com:vml" xmlns:wp14="http://schemas.microsoft.com/office/word/2010/wordprocessingDrawing" xmlns:wp="http://schemas.openxmlformats.org/drawingml/2006/wordprocessingDrawing" xmlns:w10="urn:schemas-microsoft-com:office:word" xmlns:w="http://schemas.openxmlformats.org/wordprocessingml/2006/main" xmlns:w14="http://schemas.microsoft.com/office/word/2010/wordml" xmlns:w15="http://schemas.microsoft.com/office/word/2012/wordml" xmlns:w16cex="http://schemas.microsoft.com/office/word/2018/wordml/cex" xmlns:w16cid="http://schemas.microsoft.com/office/word/2016/wordml/cid" xmlns:w16="http://schemas.microsoft.com/office/word/2018/wordml" xmlns:w16du="http://schemas.microsoft.com/office/word/2023/wordml/word16du" xmlns:w16sdtdh="http://schemas.microsoft.com/office/word/2020/wordml/sdtdatahash" xmlns:w16se="http://schemas.microsoft.com/office/word/2015/wordml/symex" xmlns:wpg="http://schemas.microsoft.com/office/word/2010/wordprocessingGroup" xmlns:wpi="http://schemas.microsoft.com/office/word/2010/wordprocessingInk" xmlns:wne="http://schemas.microsoft.com/office/word/2006/wordml" xmlns:wps="http://schemas.microsoft.com/office/word/2010/wordprocessingShape" mc:Ignorable="w14 w15 w16se w16cid w16 w16cex w16sdtdh w16du wp14">
+  <w:p>
+    <w:pPr>
+      <w:pStyle w:val="Footer"/>
+    </w:pPr>
+  </w:p>
+</w:ftr>
+</file>
+
 <file path=word/footnotes.xml><?xml version="1.0" encoding="utf-8"?>
 <w:footnotes xmlns:wpc="http://schemas.microsoft.com/office/word/2010/wordprocessingCanvas" xmlns:cx="http://schemas.microsoft.com/office/drawing/2014/chartex" xmlns:cx1="http://schemas.microsoft.com/office/drawing/2015/9/8/chartex" xmlns:cx2="http://schemas.microsoft.com/office/drawing/2015/10/21/chartex" xmlns:cx3="http://schemas.microsoft.com/office/drawing/2016/5/9/chartex" xmlns:cx4="http://schemas.microsoft.com/office/drawing/2016/5/10/chartex" xmlns:cx5="http://schemas.microsoft.com/office/drawing/2016/5/11/chartex" xmlns:cx6="http://schemas.microsoft.com/office/drawing/2016/5/12/chartex" xmlns:cx7="http://schemas.microsoft.com/office/drawing/2016/5/13/chartex" xmlns:cx8="http://schemas.microsoft.com/office/drawing/2016/5/14/chartex" xmlns:mc="http://schemas.openxmlformats.org/markup-compatibility/2006" xmlns:aink="http://schemas.microsoft.com/office/drawing/2016/ink" xmlns:am3d="http://schemas.microsoft.com/office/drawing/2017/model3d" xmlns:o="urn:schemas-microsoft-com:office:office" xmlns:oel="http://schemas.microsoft.com/office/2019/extlst" xmlns:r="http://schemas.openxmlformats.org/officeDocument/2006/relationships" xmlns:m="http://schemas.openxmlformats.org/officeDocument/2006/math" xmlns:v="urn:schemas-microsoft-com:vml" xmlns:wp14="http://schemas.microsoft.com/office/word/2010/wordprocessingDrawing" xmlns:wp="http://schemas.openxmlformats.org/drawingml/2006/wordprocessingDrawing" xmlns:w10="urn:schemas-microsoft-com:office:word" xmlns:w="http://schemas.openxmlformats.org/wordprocessingml/2006/main" xmlns:w14="http://schemas.microsoft.com/office/word/2010/wordml" xmlns:w15="http://schemas.microsoft.com/office/word/2012/wordml" xmlns:w16cex="http://schemas.microsoft.com/office/word/2018/wordml/cex" xmlns:w16cid="http://schemas.microsoft.com/office/word/2016/wordml/cid" xmlns:w16="http://schemas.microsoft.com/office/word/2018/wordml" xmlns:w16du="http://schemas.microsoft.com/office/word/2023/wordml/word16du" xmlns:w16sdtdh="http://schemas.microsoft.com/office/word/2020/wordml/sdtdatahash" xmlns:w16se="http://schemas.microsoft.com/office/word/2015/wordml/symex" xmlns:wpg="http://schemas.microsoft.com/office/word/2010/wordprocessingGroup" xmlns:wpi="http://schemas.microsoft.com/office/word/2010/wordprocessingInk" xmlns:wne="http://schemas.microsoft.com/office/word/2006/wordml" xmlns:wps="http://schemas.microsoft.com/office/word/2010/wordprocessingShape" mc:Ignorable="w14 w15 w16se w16cid w16 w16cex w16sdtdh w16du wp14">
   <w:footnote w:type="separator" w:id="-1">
@@ -4833,6 +4610,83 @@
     </w:p>
   </w:footnote>
 </w:footnotes>
+</file>
+
+<file path=word/header1.xml><?xml version="1.0" encoding="utf-8"?>
+<w:hdr xmlns:wpc="http://schemas.microsoft.com/office/word/2010/wordprocessingCanvas" xmlns:cx="http://schemas.microsoft.com/office/drawing/2014/chartex" xmlns:cx1="http://schemas.microsoft.com/office/drawing/2015/9/8/chartex" xmlns:cx2="http://schemas.microsoft.com/office/drawing/2015/10/21/chartex" xmlns:cx3="http://schemas.microsoft.com/office/drawing/2016/5/9/chartex" xmlns:cx4="http://schemas.microsoft.com/office/drawing/2016/5/10/chartex" xmlns:cx5="http://schemas.microsoft.com/office/drawing/2016/5/11/chartex" xmlns:cx6="http://schemas.microsoft.com/office/drawing/2016/5/12/chartex" xmlns:cx7="http://schemas.microsoft.com/office/drawing/2016/5/13/chartex" xmlns:cx8="http://schemas.microsoft.com/office/drawing/2016/5/14/chartex" xmlns:mc="http://schemas.openxmlformats.org/markup-compatibility/2006" xmlns:aink="http://schemas.microsoft.com/office/drawing/2016/ink" xmlns:am3d="http://schemas.microsoft.com/office/drawing/2017/model3d" xmlns:o="urn:schemas-microsoft-com:office:office" xmlns:oel="http://schemas.microsoft.com/office/2019/extlst" xmlns:r="http://schemas.openxmlformats.org/officeDocument/2006/relationships" xmlns:m="http://schemas.openxmlformats.org/officeDocument/2006/math" xmlns:v="urn:schemas-microsoft-com:vml" xmlns:wp14="http://schemas.microsoft.com/office/word/2010/wordprocessingDrawing" xmlns:wp="http://schemas.openxmlformats.org/drawingml/2006/wordprocessingDrawing" xmlns:w10="urn:schemas-microsoft-com:office:word" xmlns:w="http://schemas.openxmlformats.org/wordprocessingml/2006/main" xmlns:w14="http://schemas.microsoft.com/office/word/2010/wordml" xmlns:w15="http://schemas.microsoft.com/office/word/2012/wordml" xmlns:w16cex="http://schemas.microsoft.com/office/word/2018/wordml/cex" xmlns:w16cid="http://schemas.microsoft.com/office/word/2016/wordml/cid" xmlns:w16="http://schemas.microsoft.com/office/word/2018/wordml" xmlns:w16du="http://schemas.microsoft.com/office/word/2023/wordml/word16du" xmlns:w16sdtdh="http://schemas.microsoft.com/office/word/2020/wordml/sdtdatahash" xmlns:w16se="http://schemas.microsoft.com/office/word/2015/wordml/symex" xmlns:wpg="http://schemas.microsoft.com/office/word/2010/wordprocessingGroup" xmlns:wpi="http://schemas.microsoft.com/office/word/2010/wordprocessingInk" xmlns:wne="http://schemas.microsoft.com/office/word/2006/wordml" xmlns:wps="http://schemas.microsoft.com/office/word/2010/wordprocessingShape" mc:Ignorable="w14 w15 w16se w16cid w16 w16cex w16sdtdh w16du wp14">
+  <w:p>
+    <w:pPr>
+      <w:pStyle w:val="Header"/>
+    </w:pPr>
+  </w:p>
+</w:hdr>
+</file>
+
+<file path=word/header2.xml><?xml version="1.0" encoding="utf-8"?>
+<w:hdr xmlns:wpc="http://schemas.microsoft.com/office/word/2010/wordprocessingCanvas" xmlns:cx="http://schemas.microsoft.com/office/drawing/2014/chartex" xmlns:cx1="http://schemas.microsoft.com/office/drawing/2015/9/8/chartex" xmlns:cx2="http://schemas.microsoft.com/office/drawing/2015/10/21/chartex" xmlns:cx3="http://schemas.microsoft.com/office/drawing/2016/5/9/chartex" xmlns:cx4="http://schemas.microsoft.com/office/drawing/2016/5/10/chartex" xmlns:cx5="http://schemas.microsoft.com/office/drawing/2016/5/11/chartex" xmlns:cx6="http://schemas.microsoft.com/office/drawing/2016/5/12/chartex" xmlns:cx7="http://schemas.microsoft.com/office/drawing/2016/5/13/chartex" xmlns:cx8="http://schemas.microsoft.com/office/drawing/2016/5/14/chartex" xmlns:mc="http://schemas.openxmlformats.org/markup-compatibility/2006" xmlns:aink="http://schemas.microsoft.com/office/drawing/2016/ink" xmlns:am3d="http://schemas.microsoft.com/office/drawing/2017/model3d" xmlns:o="urn:schemas-microsoft-com:office:office" xmlns:oel="http://schemas.microsoft.com/office/2019/extlst" xmlns:r="http://schemas.openxmlformats.org/officeDocument/2006/relationships" xmlns:m="http://schemas.openxmlformats.org/officeDocument/2006/math" xmlns:v="urn:schemas-microsoft-com:vml" xmlns:wp14="http://schemas.microsoft.com/office/word/2010/wordprocessingDrawing" xmlns:wp="http://schemas.openxmlformats.org/drawingml/2006/wordprocessingDrawing" xmlns:w10="urn:schemas-microsoft-com:office:word" xmlns:w="http://schemas.openxmlformats.org/wordprocessingml/2006/main" xmlns:w14="http://schemas.microsoft.com/office/word/2010/wordml" xmlns:w15="http://schemas.microsoft.com/office/word/2012/wordml" xmlns:w16cex="http://schemas.microsoft.com/office/word/2018/wordml/cex" xmlns:w16cid="http://schemas.microsoft.com/office/word/2016/wordml/cid" xmlns:w16="http://schemas.microsoft.com/office/word/2018/wordml" xmlns:w16du="http://schemas.microsoft.com/office/word/2023/wordml/word16du" xmlns:w16sdtdh="http://schemas.microsoft.com/office/word/2020/wordml/sdtdatahash" xmlns:w16se="http://schemas.microsoft.com/office/word/2015/wordml/symex" xmlns:wpg="http://schemas.microsoft.com/office/word/2010/wordprocessingGroup" xmlns:wpi="http://schemas.microsoft.com/office/word/2010/wordprocessingInk" xmlns:wne="http://schemas.microsoft.com/office/word/2006/wordml" xmlns:wps="http://schemas.microsoft.com/office/word/2010/wordprocessingShape" mc:Ignorable="w14 w15 w16se w16cid w16 w16cex w16sdtdh w16du wp14">
+  <w:sdt>
+    <w:sdtPr>
+      <w:id w:val="-1133246514"/>
+      <w:docPartObj>
+        <w:docPartGallery w:val="Watermarks"/>
+        <w:docPartUnique/>
+      </w:docPartObj>
+    </w:sdtPr>
+    <w:sdtContent>
+      <w:p>
+        <w:pPr>
+          <w:pStyle w:val="Header"/>
+        </w:pPr>
+        <w:r>
+          <w:rPr>
+            <w:noProof/>
+          </w:rPr>
+          <w:pict w14:anchorId="32CF594B">
+            <v:shapetype id="_x0000_t136" coordsize="21600,21600" o:spt="136" adj="10800" path="m@7,l@8,m@5,21600l@6,21600e">
+              <v:formulas>
+                <v:f eqn="sum #0 0 10800"/>
+                <v:f eqn="prod #0 2 1"/>
+                <v:f eqn="sum 21600 0 @1"/>
+                <v:f eqn="sum 0 0 @2"/>
+                <v:f eqn="sum 21600 0 @3"/>
+                <v:f eqn="if @0 @3 0"/>
+                <v:f eqn="if @0 21600 @1"/>
+                <v:f eqn="if @0 0 @2"/>
+                <v:f eqn="if @0 @4 21600"/>
+                <v:f eqn="mid @5 @6"/>
+                <v:f eqn="mid @8 @5"/>
+                <v:f eqn="mid @7 @8"/>
+                <v:f eqn="mid @6 @7"/>
+                <v:f eqn="sum @6 0 @5"/>
+              </v:formulas>
+              <v:path textpathok="t" o:connecttype="custom" o:connectlocs="@9,0;@10,10800;@11,21600;@12,10800" o:connectangles="270,180,90,0"/>
+              <v:textpath on="t" fitshape="t"/>
+              <v:handles>
+                <v:h position="#0,bottomRight" xrange="6629,14971"/>
+              </v:handles>
+              <o:lock v:ext="edit" text="t" shapetype="t"/>
+            </v:shapetype>
+            <v:shape id="PowerPlusWaterMarkObject357831064" o:spid="_x0000_s1025" type="#_x0000_t136" style="position:absolute;margin-left:0;margin-top:0;width:412.4pt;height:247.45pt;rotation:315;z-index:-251657216;mso-position-horizontal:center;mso-position-horizontal-relative:margin;mso-position-vertical:center;mso-position-vertical-relative:margin" o:allowincell="f" fillcolor="silver" stroked="f">
+              <v:fill opacity=".5"/>
+              <v:textpath style="font-family:&quot;Calibri&quot;;font-size:1pt" string="DRAFT"/>
+              <w10:wrap anchorx="margin" anchory="margin"/>
+            </v:shape>
+          </w:pict>
+        </w:r>
+      </w:p>
+    </w:sdtContent>
+  </w:sdt>
+</w:hdr>
+</file>
+
+<file path=word/header3.xml><?xml version="1.0" encoding="utf-8"?>
+<w:hdr xmlns:wpc="http://schemas.microsoft.com/office/word/2010/wordprocessingCanvas" xmlns:cx="http://schemas.microsoft.com/office/drawing/2014/chartex" xmlns:cx1="http://schemas.microsoft.com/office/drawing/2015/9/8/chartex" xmlns:cx2="http://schemas.microsoft.com/office/drawing/2015/10/21/chartex" xmlns:cx3="http://schemas.microsoft.com/office/drawing/2016/5/9/chartex" xmlns:cx4="http://schemas.microsoft.com/office/drawing/2016/5/10/chartex" xmlns:cx5="http://schemas.microsoft.com/office/drawing/2016/5/11/chartex" xmlns:cx6="http://schemas.microsoft.com/office/drawing/2016/5/12/chartex" xmlns:cx7="http://schemas.microsoft.com/office/drawing/2016/5/13/chartex" xmlns:cx8="http://schemas.microsoft.com/office/drawing/2016/5/14/chartex" xmlns:mc="http://schemas.openxmlformats.org/markup-compatibility/2006" xmlns:aink="http://schemas.microsoft.com/office/drawing/2016/ink" xmlns:am3d="http://schemas.microsoft.com/office/drawing/2017/model3d" xmlns:o="urn:schemas-microsoft-com:office:office" xmlns:oel="http://schemas.microsoft.com/office/2019/extlst" xmlns:r="http://schemas.openxmlformats.org/officeDocument/2006/relationships" xmlns:m="http://schemas.openxmlformats.org/officeDocument/2006/math" xmlns:v="urn:schemas-microsoft-com:vml" xmlns:wp14="http://schemas.microsoft.com/office/word/2010/wordprocessingDrawing" xmlns:wp="http://schemas.openxmlformats.org/drawingml/2006/wordprocessingDrawing" xmlns:w10="urn:schemas-microsoft-com:office:word" xmlns:w="http://schemas.openxmlformats.org/wordprocessingml/2006/main" xmlns:w14="http://schemas.microsoft.com/office/word/2010/wordml" xmlns:w15="http://schemas.microsoft.com/office/word/2012/wordml" xmlns:w16cex="http://schemas.microsoft.com/office/word/2018/wordml/cex" xmlns:w16cid="http://schemas.microsoft.com/office/word/2016/wordml/cid" xmlns:w16="http://schemas.microsoft.com/office/word/2018/wordml" xmlns:w16du="http://schemas.microsoft.com/office/word/2023/wordml/word16du" xmlns:w16sdtdh="http://schemas.microsoft.com/office/word/2020/wordml/sdtdatahash" xmlns:w16se="http://schemas.microsoft.com/office/word/2015/wordml/symex" xmlns:wpg="http://schemas.microsoft.com/office/word/2010/wordprocessingGroup" xmlns:wpi="http://schemas.microsoft.com/office/word/2010/wordprocessingInk" xmlns:wne="http://schemas.microsoft.com/office/word/2006/wordml" xmlns:wps="http://schemas.microsoft.com/office/word/2010/wordprocessingShape" mc:Ignorable="w14 w15 w16se w16cid w16 w16cex w16sdtdh w16du wp14">
+  <w:p>
+    <w:pPr>
+      <w:pStyle w:val="Header"/>
+    </w:pPr>
+  </w:p>
+</w:hdr>
 </file>
 
 <file path=word/numbering.xml><?xml version="1.0" encoding="utf-8"?>

</xml_diff>